<commit_message>
Corrección parcial Chrome móvil
</commit_message>
<xml_diff>
--- a/FLUJO COMPLETO PARA ACTUALIZAR LA PAGINA.docx
+++ b/FLUJO COMPLETO PARA ACTUALIZAR LA PAGINA.docx
@@ -7,28 +7,65 @@
         <w:spacing w:before="100" w:beforeAutospacing="1" w:after="100" w:afterAutospacing="1" w:line="240" w:lineRule="auto"/>
         <w:rPr>
           <w:rFonts w:ascii="Times New Roman" w:eastAsia="Times New Roman" w:hAnsi="Times New Roman" w:cs="Times New Roman"/>
-          <w:kern w:val="0"/>
-          <w:lang w:val="es-419" w:eastAsia="es-419"/>
-          <w14:ligatures w14:val="none"/>
-        </w:rPr>
-      </w:pPr>
-      <w:r>
-        <w:rPr>
-          <w:rFonts w:ascii="Times New Roman" w:eastAsia="Times New Roman" w:hAnsi="Times New Roman" w:cs="Times New Roman"/>
           <w:b/>
           <w:bCs/>
           <w:kern w:val="0"/>
           <w:lang w:val="es-419" w:eastAsia="es-419"/>
           <w14:ligatures w14:val="none"/>
         </w:rPr>
+      </w:pPr>
+      <w:r>
+        <w:rPr>
+          <w:rFonts w:ascii="Times New Roman" w:eastAsia="Times New Roman" w:hAnsi="Times New Roman" w:cs="Times New Roman"/>
+          <w:b/>
+          <w:bCs/>
+          <w:kern w:val="0"/>
+          <w:lang w:val="es-419" w:eastAsia="es-419"/>
+          <w14:ligatures w14:val="none"/>
+        </w:rPr>
         <w:t>Flujo completo para actualizar:</w:t>
+      </w:r>
+    </w:p>
+    <w:p>
+      <w:pPr>
+        <w:spacing w:before="100" w:beforeAutospacing="1" w:after="100" w:afterAutospacing="1" w:line="240" w:lineRule="auto"/>
+        <w:rPr>
+          <w:rFonts w:ascii="Times New Roman" w:eastAsia="Times New Roman" w:hAnsi="Times New Roman" w:cs="Times New Roman"/>
+          <w:b/>
+          <w:bCs/>
+          <w:kern w:val="0"/>
+          <w:lang w:val="es-419" w:eastAsia="es-419"/>
+          <w14:ligatures w14:val="none"/>
+        </w:rPr>
+      </w:pPr>
+    </w:p>
+    <w:p>
+      <w:pPr>
+        <w:spacing w:before="100" w:beforeAutospacing="1" w:after="100" w:afterAutospacing="1" w:line="240" w:lineRule="auto"/>
+        <w:rPr>
+          <w:rFonts w:ascii="Times New Roman" w:eastAsia="Times New Roman" w:hAnsi="Times New Roman" w:cs="Times New Roman"/>
+          <w:kern w:val="0"/>
+          <w:lang w:val="es-419" w:eastAsia="es-419"/>
+          <w14:ligatures w14:val="none"/>
+        </w:rPr>
+      </w:pPr>
+      <w:r>
+        <w:rPr>
+          <w:rFonts w:ascii="Times New Roman" w:eastAsia="Times New Roman" w:hAnsi="Times New Roman" w:cs="Times New Roman"/>
+          <w:b/>
+          <w:bCs/>
+          <w:kern w:val="0"/>
+          <w:lang w:val="es-419" w:eastAsia="es-419"/>
+          <w14:ligatures w14:val="none"/>
+        </w:rPr>
+        <w:t>1. Modificar carpetas localmente:</w:t>
       </w:r>
     </w:p>
     <w:p>
       <w:pPr>
         <w:numPr>
           <w:ilvl w:val="0"/>
-          <w:numId w:val="1"/>
+          <w:numId w:val="2"/>
         </w:numPr>
         <w:spacing w:before="100" w:beforeAutospacing="1" w:after="100" w:afterAutospacing="1" w:line="240" w:lineRule="auto"/>
         <w:rPr>
@@ -45,14 +82,14 @@
           <w:lang w:val="es-419" w:eastAsia="es-419"/>
           <w14:ligatures w14:val="none"/>
         </w:rPr>
-        <w:t>Roxana agrega/elimina archivos de las carpetas (CATALOGO, CERTIFICADOS, etc.)</w:t>
+        <w:t>Agregar archivos nuevos a CATALOGO, CERTIFICADOS, EVENTOS, etc.</w:t>
       </w:r>
     </w:p>
     <w:p>
       <w:pPr>
         <w:numPr>
           <w:ilvl w:val="0"/>
-          <w:numId w:val="1"/>
+          <w:numId w:val="2"/>
         </w:numPr>
         <w:spacing w:before="100" w:beforeAutospacing="1" w:after="100" w:afterAutospacing="1" w:line="240" w:lineRule="auto"/>
         <w:rPr>
@@ -69,158 +106,52 @@
           <w:lang w:val="es-419" w:eastAsia="es-419"/>
           <w14:ligatures w14:val="none"/>
         </w:rPr>
-        <w:t xml:space="preserve">Ejecuta </w:t>
-      </w:r>
+        <w:t>O eliminar archivos que ya no quiere mostrar</w:t>
+      </w:r>
+    </w:p>
+    <w:p>
+      <w:pPr>
+        <w:spacing w:before="100" w:beforeAutospacing="1" w:after="100" w:afterAutospacing="1" w:line="240" w:lineRule="auto"/>
+        <w:rPr>
+          <w:rFonts w:ascii="Times New Roman" w:eastAsia="Times New Roman" w:hAnsi="Times New Roman" w:cs="Times New Roman"/>
+          <w:kern w:val="0"/>
+          <w:lang w:val="es-419" w:eastAsia="es-419"/>
+          <w14:ligatures w14:val="none"/>
+        </w:rPr>
+      </w:pPr>
+      <w:r>
+        <w:rPr>
+          <w:rFonts w:ascii="Times New Roman" w:eastAsia="Times New Roman" w:hAnsi="Times New Roman" w:cs="Times New Roman"/>
+          <w:b/>
+          <w:bCs/>
+          <w:kern w:val="0"/>
+          <w:lang w:val="es-419" w:eastAsia="es-419"/>
+          <w14:ligatures w14:val="none"/>
+        </w:rPr>
+        <w:t>2. Sincronizar:</w:t>
+      </w:r>
+    </w:p>
+    <w:p>
+      <w:pPr>
+        <w:spacing w:after="0" w:line="240" w:lineRule="auto"/>
+        <w:rPr>
+          <w:rFonts w:ascii="Times New Roman" w:eastAsia="Times New Roman" w:hAnsi="Times New Roman" w:cs="Times New Roman"/>
+          <w:kern w:val="0"/>
+          <w:lang w:val="es-419" w:eastAsia="es-419"/>
+          <w14:ligatures w14:val="none"/>
+        </w:rPr>
+      </w:pPr>
       <w:proofErr w:type="spellStart"/>
       <w:r>
         <w:rPr>
-          <w:rFonts w:ascii="Courier New" w:eastAsia="Times New Roman" w:hAnsi="Courier New" w:cs="Courier New"/>
-          <w:kern w:val="0"/>
-          <w:sz w:val="20"/>
-          <w:szCs w:val="20"/>
-          <w:lang w:val="es-419" w:eastAsia="es-419"/>
-          <w14:ligatures w14:val="none"/>
-        </w:rPr>
-        <w:t>python</w:t>
+          <w:rFonts w:ascii="Times New Roman" w:eastAsia="Times New Roman" w:hAnsi="Times New Roman" w:cs="Times New Roman"/>
+          <w:kern w:val="0"/>
+          <w:lang w:val="es-419" w:eastAsia="es-419"/>
+          <w14:ligatures w14:val="none"/>
+        </w:rPr>
+        <w:t>powershell</w:t>
       </w:r>
       <w:proofErr w:type="spellEnd"/>
-      <w:r>
-        <w:rPr>
-          <w:rFonts w:ascii="Courier New" w:eastAsia="Times New Roman" w:hAnsi="Courier New" w:cs="Courier New"/>
-          <w:kern w:val="0"/>
-          <w:sz w:val="20"/>
-          <w:szCs w:val="20"/>
-          <w:lang w:val="es-419" w:eastAsia="es-419"/>
-          <w14:ligatures w14:val="none"/>
-        </w:rPr>
-        <w:t xml:space="preserve"> sincronizador_definitivo.py</w:t>
-      </w:r>
-    </w:p>
-    <w:p>
-      <w:pPr>
-        <w:numPr>
-          <w:ilvl w:val="0"/>
-          <w:numId w:val="1"/>
-        </w:numPr>
-        <w:spacing w:before="100" w:beforeAutospacing="1" w:after="100" w:afterAutospacing="1" w:line="240" w:lineRule="auto"/>
-        <w:rPr>
-          <w:rFonts w:ascii="Times New Roman" w:eastAsia="Times New Roman" w:hAnsi="Times New Roman" w:cs="Times New Roman"/>
-          <w:kern w:val="0"/>
-          <w:lang w:val="es-419" w:eastAsia="es-419"/>
-          <w14:ligatures w14:val="none"/>
-        </w:rPr>
-      </w:pPr>
-      <w:r>
-        <w:rPr>
-          <w:rFonts w:ascii="Times New Roman" w:eastAsia="Times New Roman" w:hAnsi="Times New Roman" w:cs="Times New Roman"/>
-          <w:kern w:val="0"/>
-          <w:lang w:val="es-419" w:eastAsia="es-419"/>
-          <w14:ligatures w14:val="none"/>
-        </w:rPr>
-        <w:t>Selecciona opción 5 (Sincronizar TODO) o la carpeta específica</w:t>
-      </w:r>
-    </w:p>
-    <w:p>
-      <w:pPr>
-        <w:numPr>
-          <w:ilvl w:val="0"/>
-          <w:numId w:val="1"/>
-        </w:numPr>
-        <w:spacing w:before="100" w:beforeAutospacing="1" w:after="100" w:afterAutospacing="1" w:line="240" w:lineRule="auto"/>
-        <w:rPr>
-          <w:rFonts w:ascii="Times New Roman" w:eastAsia="Times New Roman" w:hAnsi="Times New Roman" w:cs="Times New Roman"/>
-          <w:kern w:val="0"/>
-          <w:lang w:val="es-419" w:eastAsia="es-419"/>
-          <w14:ligatures w14:val="none"/>
-        </w:rPr>
-      </w:pPr>
-      <w:r>
-        <w:rPr>
-          <w:rFonts w:ascii="Times New Roman" w:eastAsia="Times New Roman" w:hAnsi="Times New Roman" w:cs="Times New Roman"/>
-          <w:kern w:val="0"/>
-          <w:lang w:val="es-419" w:eastAsia="es-419"/>
-          <w14:ligatures w14:val="none"/>
-        </w:rPr>
-        <w:t>Guarda cambios</w:t>
-      </w:r>
-    </w:p>
-    <w:p>
-      <w:pPr>
-        <w:numPr>
-          <w:ilvl w:val="0"/>
-          <w:numId w:val="1"/>
-        </w:numPr>
-        <w:spacing w:before="100" w:beforeAutospacing="1" w:after="100" w:afterAutospacing="1" w:line="240" w:lineRule="auto"/>
-        <w:rPr>
-          <w:rFonts w:ascii="Times New Roman" w:eastAsia="Times New Roman" w:hAnsi="Times New Roman" w:cs="Times New Roman"/>
-          <w:kern w:val="0"/>
-          <w:lang w:val="es-419" w:eastAsia="es-419"/>
-          <w14:ligatures w14:val="none"/>
-        </w:rPr>
-      </w:pPr>
-      <w:r>
-        <w:rPr>
-          <w:rFonts w:ascii="Times New Roman" w:eastAsia="Times New Roman" w:hAnsi="Times New Roman" w:cs="Times New Roman"/>
-          <w:kern w:val="0"/>
-          <w:lang w:val="es-419" w:eastAsia="es-419"/>
-          <w14:ligatures w14:val="none"/>
-        </w:rPr>
-        <w:t xml:space="preserve">Ejecuta </w:t>
-      </w:r>
-      <w:proofErr w:type="spellStart"/>
-      <w:r>
-        <w:rPr>
-          <w:rFonts w:ascii="Times New Roman" w:eastAsia="Times New Roman" w:hAnsi="Times New Roman" w:cs="Times New Roman"/>
-          <w:kern w:val="0"/>
-          <w:lang w:val="es-419" w:eastAsia="es-419"/>
-          <w14:ligatures w14:val="none"/>
-        </w:rPr>
-        <w:t>Git</w:t>
-      </w:r>
-      <w:proofErr w:type="spellEnd"/>
-      <w:r>
-        <w:rPr>
-          <w:rFonts w:ascii="Times New Roman" w:eastAsia="Times New Roman" w:hAnsi="Times New Roman" w:cs="Times New Roman"/>
-          <w:kern w:val="0"/>
-          <w:lang w:val="es-419" w:eastAsia="es-419"/>
-          <w14:ligatures w14:val="none"/>
-        </w:rPr>
-        <w:t xml:space="preserve">: </w:t>
-      </w:r>
-      <w:bookmarkStart w:id="0" w:name="_GoBack"/>
-      <w:bookmarkEnd w:id="0"/>
-    </w:p>
-    <w:p>
-      <w:pPr>
-        <w:spacing w:before="100" w:beforeAutospacing="1" w:after="100" w:afterAutospacing="1" w:line="240" w:lineRule="auto"/>
-        <w:ind w:left="720"/>
-        <w:rPr>
-          <w:rFonts w:ascii="Times New Roman" w:eastAsia="Times New Roman" w:hAnsi="Times New Roman" w:cs="Times New Roman"/>
-          <w:kern w:val="0"/>
-          <w:lang w:val="es-419" w:eastAsia="es-419"/>
-          <w14:ligatures w14:val="none"/>
-        </w:rPr>
-      </w:pPr>
-      <w:proofErr w:type="spellStart"/>
-      <w:r>
-        <w:rPr>
-          <w:rFonts w:ascii="Times New Roman" w:eastAsia="Times New Roman" w:hAnsi="Times New Roman" w:cs="Times New Roman"/>
-          <w:kern w:val="0"/>
-          <w:lang w:val="es-419" w:eastAsia="es-419"/>
-          <w14:ligatures w14:val="none"/>
-        </w:rPr>
-        <w:t>Powershell</w:t>
-      </w:r>
-      <w:proofErr w:type="spellEnd"/>
-      <w:r>
-        <w:rPr>
-          <w:rFonts w:ascii="Times New Roman" w:eastAsia="Times New Roman" w:hAnsi="Times New Roman" w:cs="Times New Roman"/>
-          <w:kern w:val="0"/>
-          <w:lang w:val="es-419" w:eastAsia="es-419"/>
-          <w14:ligatures w14:val="none"/>
-        </w:rPr>
-        <w:t xml:space="preserve"> (como administrador)</w:t>
-      </w:r>
     </w:p>
     <w:p>
       <w:pPr>
@@ -243,71 +174,40 @@
           <w:tab w:val="left" w:pos="14656"/>
         </w:tabs>
         <w:spacing w:before="120" w:after="120" w:line="240" w:lineRule="auto"/>
-        <w:ind w:left="720"/>
-        <w:rPr>
-          <w:rFonts w:ascii="var(--font-mono)" w:eastAsia="Times New Roman" w:hAnsi="var(--font-mono)" w:cs="Courier New"/>
-          <w:color w:val="383A42"/>
-          <w:kern w:val="0"/>
-          <w:sz w:val="20"/>
-          <w:szCs w:val="20"/>
-          <w:lang w:val="es-419" w:eastAsia="es-419"/>
-          <w14:ligatures w14:val="none"/>
-        </w:rPr>
-      </w:pPr>
-      <w:proofErr w:type="spellStart"/>
-      <w:r>
-        <w:rPr>
-          <w:rFonts w:ascii="var(--font-mono)" w:eastAsia="Times New Roman" w:hAnsi="var(--font-mono)" w:cs="Courier New"/>
-          <w:color w:val="383A42"/>
-          <w:kern w:val="0"/>
-          <w:sz w:val="20"/>
-          <w:szCs w:val="20"/>
-          <w:lang w:val="es-419" w:eastAsia="es-419"/>
-          <w14:ligatures w14:val="none"/>
-        </w:rPr>
-        <w:t>git</w:t>
-      </w:r>
-      <w:proofErr w:type="spellEnd"/>
-      <w:r>
-        <w:rPr>
-          <w:rFonts w:ascii="var(--font-mono)" w:eastAsia="Times New Roman" w:hAnsi="var(--font-mono)" w:cs="Courier New"/>
-          <w:color w:val="383A42"/>
-          <w:kern w:val="0"/>
-          <w:sz w:val="20"/>
-          <w:szCs w:val="20"/>
-          <w:lang w:val="es-419" w:eastAsia="es-419"/>
-          <w14:ligatures w14:val="none"/>
-        </w:rPr>
-        <w:t xml:space="preserve"> </w:t>
-      </w:r>
-      <w:proofErr w:type="spellStart"/>
-      <w:proofErr w:type="gramStart"/>
-      <w:r>
-        <w:rPr>
-          <w:rFonts w:ascii="var(--font-mono)" w:eastAsia="Times New Roman" w:hAnsi="var(--font-mono)" w:cs="Courier New"/>
-          <w:color w:val="383A42"/>
-          <w:kern w:val="0"/>
-          <w:sz w:val="20"/>
-          <w:szCs w:val="20"/>
-          <w:lang w:val="es-419" w:eastAsia="es-419"/>
-          <w14:ligatures w14:val="none"/>
-        </w:rPr>
-        <w:t>add</w:t>
-      </w:r>
-      <w:proofErr w:type="spellEnd"/>
-      <w:r>
-        <w:rPr>
-          <w:rFonts w:ascii="var(--font-mono)" w:eastAsia="Times New Roman" w:hAnsi="var(--font-mono)" w:cs="Courier New"/>
-          <w:color w:val="383A42"/>
-          <w:kern w:val="0"/>
-          <w:sz w:val="20"/>
-          <w:szCs w:val="20"/>
-          <w:lang w:val="es-419" w:eastAsia="es-419"/>
-          <w14:ligatures w14:val="none"/>
-        </w:rPr>
-        <w:t xml:space="preserve"> .</w:t>
-      </w:r>
-      <w:proofErr w:type="gramEnd"/>
+        <w:rPr>
+          <w:rFonts w:ascii="var(--font-mono)" w:eastAsia="Times New Roman" w:hAnsi="var(--font-mono)" w:cs="Courier New"/>
+          <w:color w:val="383A42"/>
+          <w:kern w:val="0"/>
+          <w:sz w:val="20"/>
+          <w:szCs w:val="20"/>
+          <w:lang w:val="es-419" w:eastAsia="es-419"/>
+          <w14:ligatures w14:val="none"/>
+        </w:rPr>
+      </w:pPr>
+      <w:r>
+        <w:rPr>
+          <w:rFonts w:ascii="var(--font-mono)" w:eastAsia="Times New Roman" w:hAnsi="var(--font-mono)" w:cs="Courier New"/>
+          <w:color w:val="383A42"/>
+          <w:kern w:val="0"/>
+          <w:sz w:val="20"/>
+          <w:szCs w:val="20"/>
+          <w:lang w:val="es-419" w:eastAsia="es-419"/>
+          <w14:ligatures w14:val="none"/>
+        </w:rPr>
+        <w:t xml:space="preserve">cd </w:t>
+      </w:r>
+      <w:r>
+        <w:rPr>
+          <w:rFonts w:ascii="var(--font-mono)" w:eastAsia="Times New Roman" w:hAnsi="var(--font-mono)" w:cs="Courier New"/>
+          <w:color w:val="50A14F"/>
+          <w:kern w:val="0"/>
+          <w:sz w:val="20"/>
+          <w:szCs w:val="20"/>
+          <w:lang w:val="es-419" w:eastAsia="es-419"/>
+          <w14:ligatures w14:val="none"/>
+        </w:rPr>
+        <w:t>"C:\ROXANA MATILDE ROMANO"</w:t>
+      </w:r>
     </w:p>
     <w:p>
       <w:pPr>
@@ -330,7 +230,6 @@
           <w:tab w:val="left" w:pos="14656"/>
         </w:tabs>
         <w:spacing w:before="120" w:after="120" w:line="240" w:lineRule="auto"/>
-        <w:ind w:left="720"/>
         <w:rPr>
           <w:rFonts w:ascii="var(--font-mono)" w:eastAsia="Times New Roman" w:hAnsi="var(--font-mono)" w:cs="Courier New"/>
           <w:color w:val="383A42"/>
@@ -352,7 +251,7 @@
           <w:lang w:val="es-419" w:eastAsia="es-419"/>
           <w14:ligatures w14:val="none"/>
         </w:rPr>
-        <w:t>git</w:t>
+        <w:t>python</w:t>
       </w:r>
       <w:proofErr w:type="spellEnd"/>
       <w:r>
@@ -365,70 +264,100 @@
           <w:lang w:val="es-419" w:eastAsia="es-419"/>
           <w14:ligatures w14:val="none"/>
         </w:rPr>
-        <w:t xml:space="preserve"> </w:t>
-      </w:r>
+        <w:t xml:space="preserve"> sincronizador_definitivo.py</w:t>
+      </w:r>
+    </w:p>
+    <w:p>
+      <w:pPr>
+        <w:numPr>
+          <w:ilvl w:val="0"/>
+          <w:numId w:val="3"/>
+        </w:numPr>
+        <w:spacing w:before="100" w:beforeAutospacing="1" w:after="100" w:afterAutospacing="1" w:line="240" w:lineRule="auto"/>
+        <w:rPr>
+          <w:rFonts w:ascii="Times New Roman" w:eastAsia="Times New Roman" w:hAnsi="Times New Roman" w:cs="Times New Roman"/>
+          <w:kern w:val="0"/>
+          <w:lang w:val="es-419" w:eastAsia="es-419"/>
+          <w14:ligatures w14:val="none"/>
+        </w:rPr>
+      </w:pPr>
+      <w:r>
+        <w:rPr>
+          <w:rFonts w:ascii="Times New Roman" w:eastAsia="Times New Roman" w:hAnsi="Times New Roman" w:cs="Times New Roman"/>
+          <w:kern w:val="0"/>
+          <w:lang w:val="es-419" w:eastAsia="es-419"/>
+          <w14:ligatures w14:val="none"/>
+        </w:rPr>
+        <w:t>Seleccionar opción 5 (sincronizar todo) o la carpeta específica</w:t>
+      </w:r>
+    </w:p>
+    <w:p>
+      <w:pPr>
+        <w:numPr>
+          <w:ilvl w:val="0"/>
+          <w:numId w:val="3"/>
+        </w:numPr>
+        <w:spacing w:before="100" w:beforeAutospacing="1" w:after="100" w:afterAutospacing="1" w:line="240" w:lineRule="auto"/>
+        <w:rPr>
+          <w:rFonts w:ascii="Times New Roman" w:eastAsia="Times New Roman" w:hAnsi="Times New Roman" w:cs="Times New Roman"/>
+          <w:kern w:val="0"/>
+          <w:lang w:val="es-419" w:eastAsia="es-419"/>
+          <w14:ligatures w14:val="none"/>
+        </w:rPr>
+      </w:pPr>
+      <w:r>
+        <w:rPr>
+          <w:rFonts w:ascii="Times New Roman" w:eastAsia="Times New Roman" w:hAnsi="Times New Roman" w:cs="Times New Roman"/>
+          <w:kern w:val="0"/>
+          <w:lang w:val="es-419" w:eastAsia="es-419"/>
+          <w14:ligatures w14:val="none"/>
+        </w:rPr>
+        <w:t>Guardar cambios</w:t>
+      </w:r>
+    </w:p>
+    <w:p>
+      <w:pPr>
+        <w:spacing w:before="100" w:beforeAutospacing="1" w:after="100" w:afterAutospacing="1" w:line="240" w:lineRule="auto"/>
+        <w:rPr>
+          <w:rFonts w:ascii="Times New Roman" w:eastAsia="Times New Roman" w:hAnsi="Times New Roman" w:cs="Times New Roman"/>
+          <w:kern w:val="0"/>
+          <w:lang w:val="es-419" w:eastAsia="es-419"/>
+          <w14:ligatures w14:val="none"/>
+        </w:rPr>
+      </w:pPr>
+      <w:r>
+        <w:rPr>
+          <w:rFonts w:ascii="Times New Roman" w:eastAsia="Times New Roman" w:hAnsi="Times New Roman" w:cs="Times New Roman"/>
+          <w:b/>
+          <w:bCs/>
+          <w:kern w:val="0"/>
+          <w:lang w:val="es-419" w:eastAsia="es-419"/>
+          <w14:ligatures w14:val="none"/>
+        </w:rPr>
+        <w:t>3. Actualizar index.html:</w:t>
+      </w:r>
+    </w:p>
+    <w:p>
+      <w:pPr>
+        <w:spacing w:after="0" w:line="240" w:lineRule="auto"/>
+        <w:rPr>
+          <w:rFonts w:ascii="Times New Roman" w:eastAsia="Times New Roman" w:hAnsi="Times New Roman" w:cs="Times New Roman"/>
+          <w:kern w:val="0"/>
+          <w:lang w:val="es-419" w:eastAsia="es-419"/>
+          <w14:ligatures w14:val="none"/>
+        </w:rPr>
+      </w:pPr>
       <w:proofErr w:type="spellStart"/>
       <w:r>
         <w:rPr>
-          <w:rFonts w:ascii="var(--font-mono)" w:eastAsia="Times New Roman" w:hAnsi="var(--font-mono)" w:cs="Courier New"/>
-          <w:color w:val="383A42"/>
-          <w:kern w:val="0"/>
-          <w:sz w:val="20"/>
-          <w:szCs w:val="20"/>
-          <w:lang w:val="es-419" w:eastAsia="es-419"/>
-          <w14:ligatures w14:val="none"/>
-        </w:rPr>
-        <w:t>commit</w:t>
+          <w:rFonts w:ascii="Times New Roman" w:eastAsia="Times New Roman" w:hAnsi="Times New Roman" w:cs="Times New Roman"/>
+          <w:kern w:val="0"/>
+          <w:lang w:val="es-419" w:eastAsia="es-419"/>
+          <w14:ligatures w14:val="none"/>
+        </w:rPr>
+        <w:t>powershell</w:t>
       </w:r>
       <w:proofErr w:type="spellEnd"/>
-      <w:r>
-        <w:rPr>
-          <w:rFonts w:ascii="var(--font-mono)" w:eastAsia="Times New Roman" w:hAnsi="var(--font-mono)" w:cs="Courier New"/>
-          <w:color w:val="383A42"/>
-          <w:kern w:val="0"/>
-          <w:sz w:val="20"/>
-          <w:szCs w:val="20"/>
-          <w:lang w:val="es-419" w:eastAsia="es-419"/>
-          <w14:ligatures w14:val="none"/>
-        </w:rPr>
-        <w:t xml:space="preserve"> </w:t>
-      </w:r>
-      <w:r>
-        <w:rPr>
-          <w:rFonts w:ascii="var(--font-mono)" w:eastAsia="Times New Roman" w:hAnsi="var(--font-mono)" w:cs="Courier New"/>
-          <w:color w:val="4078F2"/>
-          <w:kern w:val="0"/>
-          <w:sz w:val="20"/>
-          <w:szCs w:val="20"/>
-          <w:lang w:val="es-419" w:eastAsia="es-419"/>
-          <w14:ligatures w14:val="none"/>
-        </w:rPr>
-        <w:t>-</w:t>
-      </w:r>
-      <w:r>
-        <w:rPr>
-          <w:rFonts w:ascii="var(--font-mono)" w:eastAsia="Times New Roman" w:hAnsi="var(--font-mono)" w:cs="Courier New"/>
-          <w:color w:val="383A42"/>
-          <w:kern w:val="0"/>
-          <w:sz w:val="20"/>
-          <w:szCs w:val="20"/>
-          <w:lang w:val="es-419" w:eastAsia="es-419"/>
-          <w14:ligatures w14:val="none"/>
-        </w:rPr>
-        <w:t xml:space="preserve">m </w:t>
-      </w:r>
-      <w:r>
-        <w:rPr>
-          <w:rFonts w:ascii="var(--font-mono)" w:eastAsia="Times New Roman" w:hAnsi="var(--font-mono)" w:cs="Courier New"/>
-          <w:color w:val="50A14F"/>
-          <w:kern w:val="0"/>
-          <w:sz w:val="20"/>
-          <w:szCs w:val="20"/>
-          <w:lang w:val="es-419" w:eastAsia="es-419"/>
-          <w14:ligatures w14:val="none"/>
-        </w:rPr>
-        <w:t>"Actualización: nuevas obras agregadas"</w:t>
-      </w:r>
     </w:p>
     <w:p>
       <w:pPr>
@@ -451,7 +380,6 @@
           <w:tab w:val="left" w:pos="14656"/>
         </w:tabs>
         <w:spacing w:before="120" w:after="120" w:line="240" w:lineRule="auto"/>
-        <w:ind w:left="720"/>
         <w:rPr>
           <w:rFonts w:ascii="var(--font-mono)" w:eastAsia="Times New Roman" w:hAnsi="var(--font-mono)" w:cs="Courier New"/>
           <w:color w:val="383A42"/>
@@ -466,6 +394,108 @@
       <w:r>
         <w:rPr>
           <w:rFonts w:ascii="var(--font-mono)" w:eastAsia="Times New Roman" w:hAnsi="var(--font-mono)" w:cs="Courier New"/>
+          <w:color w:val="4078F2"/>
+          <w:kern w:val="0"/>
+          <w:sz w:val="20"/>
+          <w:szCs w:val="20"/>
+          <w:lang w:val="es-419" w:eastAsia="es-419"/>
+          <w14:ligatures w14:val="none"/>
+        </w:rPr>
+        <w:t>copy</w:t>
+      </w:r>
+      <w:proofErr w:type="spellEnd"/>
+      <w:r>
+        <w:rPr>
+          <w:rFonts w:ascii="var(--font-mono)" w:eastAsia="Times New Roman" w:hAnsi="var(--font-mono)" w:cs="Courier New"/>
+          <w:color w:val="383A42"/>
+          <w:kern w:val="0"/>
+          <w:sz w:val="20"/>
+          <w:szCs w:val="20"/>
+          <w:lang w:val="es-419" w:eastAsia="es-419"/>
+          <w14:ligatures w14:val="none"/>
+        </w:rPr>
+        <w:t xml:space="preserve"> artist_book_actualizado.html index.html</w:t>
+      </w:r>
+    </w:p>
+    <w:p>
+      <w:pPr>
+        <w:spacing w:before="100" w:beforeAutospacing="1" w:after="100" w:afterAutospacing="1" w:line="240" w:lineRule="auto"/>
+        <w:rPr>
+          <w:rFonts w:ascii="Times New Roman" w:eastAsia="Times New Roman" w:hAnsi="Times New Roman" w:cs="Times New Roman"/>
+          <w:kern w:val="0"/>
+          <w:lang w:val="es-419" w:eastAsia="es-419"/>
+          <w14:ligatures w14:val="none"/>
+        </w:rPr>
+      </w:pPr>
+      <w:r>
+        <w:rPr>
+          <w:rFonts w:ascii="Times New Roman" w:eastAsia="Times New Roman" w:hAnsi="Times New Roman" w:cs="Times New Roman"/>
+          <w:b/>
+          <w:bCs/>
+          <w:kern w:val="0"/>
+          <w:lang w:val="es-419" w:eastAsia="es-419"/>
+          <w14:ligatures w14:val="none"/>
+        </w:rPr>
+        <w:t>4. Subir a GitHub:</w:t>
+      </w:r>
+    </w:p>
+    <w:p>
+      <w:pPr>
+        <w:spacing w:after="0" w:line="240" w:lineRule="auto"/>
+        <w:rPr>
+          <w:rFonts w:ascii="Times New Roman" w:eastAsia="Times New Roman" w:hAnsi="Times New Roman" w:cs="Times New Roman"/>
+          <w:kern w:val="0"/>
+          <w:lang w:val="es-419" w:eastAsia="es-419"/>
+          <w14:ligatures w14:val="none"/>
+        </w:rPr>
+      </w:pPr>
+      <w:proofErr w:type="spellStart"/>
+      <w:r>
+        <w:rPr>
+          <w:rFonts w:ascii="Times New Roman" w:eastAsia="Times New Roman" w:hAnsi="Times New Roman" w:cs="Times New Roman"/>
+          <w:kern w:val="0"/>
+          <w:lang w:val="es-419" w:eastAsia="es-419"/>
+          <w14:ligatures w14:val="none"/>
+        </w:rPr>
+        <w:t>powershell</w:t>
+      </w:r>
+      <w:proofErr w:type="spellEnd"/>
+    </w:p>
+    <w:p>
+      <w:pPr>
+        <w:tabs>
+          <w:tab w:val="left" w:pos="916"/>
+          <w:tab w:val="left" w:pos="1832"/>
+          <w:tab w:val="left" w:pos="2748"/>
+          <w:tab w:val="left" w:pos="3664"/>
+          <w:tab w:val="left" w:pos="4580"/>
+          <w:tab w:val="left" w:pos="5496"/>
+          <w:tab w:val="left" w:pos="6412"/>
+          <w:tab w:val="left" w:pos="7328"/>
+          <w:tab w:val="left" w:pos="8244"/>
+          <w:tab w:val="left" w:pos="9160"/>
+          <w:tab w:val="left" w:pos="10076"/>
+          <w:tab w:val="left" w:pos="10992"/>
+          <w:tab w:val="left" w:pos="11908"/>
+          <w:tab w:val="left" w:pos="12824"/>
+          <w:tab w:val="left" w:pos="13740"/>
+          <w:tab w:val="left" w:pos="14656"/>
+        </w:tabs>
+        <w:spacing w:before="120" w:after="120" w:line="240" w:lineRule="auto"/>
+        <w:rPr>
+          <w:rFonts w:ascii="var(--font-mono)" w:eastAsia="Times New Roman" w:hAnsi="var(--font-mono)" w:cs="Courier New"/>
+          <w:color w:val="383A42"/>
+          <w:kern w:val="0"/>
+          <w:sz w:val="20"/>
+          <w:szCs w:val="20"/>
+          <w:lang w:val="es-419" w:eastAsia="es-419"/>
+          <w14:ligatures w14:val="none"/>
+        </w:rPr>
+      </w:pPr>
+      <w:proofErr w:type="spellStart"/>
+      <w:r>
+        <w:rPr>
+          <w:rFonts w:ascii="var(--font-mono)" w:eastAsia="Times New Roman" w:hAnsi="var(--font-mono)" w:cs="Courier New"/>
           <w:color w:val="383A42"/>
           <w:kern w:val="0"/>
           <w:sz w:val="20"/>
@@ -489,6 +519,238 @@
         <w:t xml:space="preserve"> </w:t>
       </w:r>
       <w:proofErr w:type="spellStart"/>
+      <w:proofErr w:type="gramStart"/>
+      <w:r>
+        <w:rPr>
+          <w:rFonts w:ascii="var(--font-mono)" w:eastAsia="Times New Roman" w:hAnsi="var(--font-mono)" w:cs="Courier New"/>
+          <w:color w:val="383A42"/>
+          <w:kern w:val="0"/>
+          <w:sz w:val="20"/>
+          <w:szCs w:val="20"/>
+          <w:lang w:val="es-419" w:eastAsia="es-419"/>
+          <w14:ligatures w14:val="none"/>
+        </w:rPr>
+        <w:t>add</w:t>
+      </w:r>
+      <w:proofErr w:type="spellEnd"/>
+      <w:r>
+        <w:rPr>
+          <w:rFonts w:ascii="var(--font-mono)" w:eastAsia="Times New Roman" w:hAnsi="var(--font-mono)" w:cs="Courier New"/>
+          <w:color w:val="383A42"/>
+          <w:kern w:val="0"/>
+          <w:sz w:val="20"/>
+          <w:szCs w:val="20"/>
+          <w:lang w:val="es-419" w:eastAsia="es-419"/>
+          <w14:ligatures w14:val="none"/>
+        </w:rPr>
+        <w:t xml:space="preserve"> .</w:t>
+      </w:r>
+      <w:proofErr w:type="gramEnd"/>
+    </w:p>
+    <w:p>
+      <w:pPr>
+        <w:tabs>
+          <w:tab w:val="left" w:pos="916"/>
+          <w:tab w:val="left" w:pos="1832"/>
+          <w:tab w:val="left" w:pos="2748"/>
+          <w:tab w:val="left" w:pos="3664"/>
+          <w:tab w:val="left" w:pos="4580"/>
+          <w:tab w:val="left" w:pos="5496"/>
+          <w:tab w:val="left" w:pos="6412"/>
+          <w:tab w:val="left" w:pos="7328"/>
+          <w:tab w:val="left" w:pos="8244"/>
+          <w:tab w:val="left" w:pos="9160"/>
+          <w:tab w:val="left" w:pos="10076"/>
+          <w:tab w:val="left" w:pos="10992"/>
+          <w:tab w:val="left" w:pos="11908"/>
+          <w:tab w:val="left" w:pos="12824"/>
+          <w:tab w:val="left" w:pos="13740"/>
+          <w:tab w:val="left" w:pos="14656"/>
+        </w:tabs>
+        <w:spacing w:before="120" w:after="120" w:line="240" w:lineRule="auto"/>
+        <w:rPr>
+          <w:rFonts w:ascii="var(--font-mono)" w:eastAsia="Times New Roman" w:hAnsi="var(--font-mono)" w:cs="Courier New"/>
+          <w:color w:val="383A42"/>
+          <w:kern w:val="0"/>
+          <w:sz w:val="20"/>
+          <w:szCs w:val="20"/>
+          <w:lang w:val="es-419" w:eastAsia="es-419"/>
+          <w14:ligatures w14:val="none"/>
+        </w:rPr>
+      </w:pPr>
+      <w:proofErr w:type="spellStart"/>
+      <w:r>
+        <w:rPr>
+          <w:rFonts w:ascii="var(--font-mono)" w:eastAsia="Times New Roman" w:hAnsi="var(--font-mono)" w:cs="Courier New"/>
+          <w:color w:val="383A42"/>
+          <w:kern w:val="0"/>
+          <w:sz w:val="20"/>
+          <w:szCs w:val="20"/>
+          <w:lang w:val="es-419" w:eastAsia="es-419"/>
+          <w14:ligatures w14:val="none"/>
+        </w:rPr>
+        <w:t>git</w:t>
+      </w:r>
+      <w:proofErr w:type="spellEnd"/>
+      <w:r>
+        <w:rPr>
+          <w:rFonts w:ascii="var(--font-mono)" w:eastAsia="Times New Roman" w:hAnsi="var(--font-mono)" w:cs="Courier New"/>
+          <w:color w:val="383A42"/>
+          <w:kern w:val="0"/>
+          <w:sz w:val="20"/>
+          <w:szCs w:val="20"/>
+          <w:lang w:val="es-419" w:eastAsia="es-419"/>
+          <w14:ligatures w14:val="none"/>
+        </w:rPr>
+        <w:t xml:space="preserve"> </w:t>
+      </w:r>
+      <w:proofErr w:type="spellStart"/>
+      <w:r>
+        <w:rPr>
+          <w:rFonts w:ascii="var(--font-mono)" w:eastAsia="Times New Roman" w:hAnsi="var(--font-mono)" w:cs="Courier New"/>
+          <w:color w:val="383A42"/>
+          <w:kern w:val="0"/>
+          <w:sz w:val="20"/>
+          <w:szCs w:val="20"/>
+          <w:lang w:val="es-419" w:eastAsia="es-419"/>
+          <w14:ligatures w14:val="none"/>
+        </w:rPr>
+        <w:t>commit</w:t>
+      </w:r>
+      <w:proofErr w:type="spellEnd"/>
+      <w:r>
+        <w:rPr>
+          <w:rFonts w:ascii="var(--font-mono)" w:eastAsia="Times New Roman" w:hAnsi="var(--font-mono)" w:cs="Courier New"/>
+          <w:color w:val="383A42"/>
+          <w:kern w:val="0"/>
+          <w:sz w:val="20"/>
+          <w:szCs w:val="20"/>
+          <w:lang w:val="es-419" w:eastAsia="es-419"/>
+          <w14:ligatures w14:val="none"/>
+        </w:rPr>
+        <w:t xml:space="preserve"> </w:t>
+      </w:r>
+      <w:r>
+        <w:rPr>
+          <w:rFonts w:ascii="var(--font-mono)" w:eastAsia="Times New Roman" w:hAnsi="var(--font-mono)" w:cs="Courier New"/>
+          <w:color w:val="4078F2"/>
+          <w:kern w:val="0"/>
+          <w:sz w:val="20"/>
+          <w:szCs w:val="20"/>
+          <w:lang w:val="es-419" w:eastAsia="es-419"/>
+          <w14:ligatures w14:val="none"/>
+        </w:rPr>
+        <w:t>-</w:t>
+      </w:r>
+      <w:r>
+        <w:rPr>
+          <w:rFonts w:ascii="var(--font-mono)" w:eastAsia="Times New Roman" w:hAnsi="var(--font-mono)" w:cs="Courier New"/>
+          <w:color w:val="383A42"/>
+          <w:kern w:val="0"/>
+          <w:sz w:val="20"/>
+          <w:szCs w:val="20"/>
+          <w:lang w:val="es-419" w:eastAsia="es-419"/>
+          <w14:ligatures w14:val="none"/>
+        </w:rPr>
+        <w:t xml:space="preserve">m </w:t>
+      </w:r>
+      <w:r>
+        <w:rPr>
+          <w:rFonts w:ascii="var(--font-mono)" w:eastAsia="Times New Roman" w:hAnsi="var(--font-mono)" w:cs="Courier New"/>
+          <w:color w:val="50A14F"/>
+          <w:kern w:val="0"/>
+          <w:sz w:val="20"/>
+          <w:szCs w:val="20"/>
+          <w:lang w:val="es-419" w:eastAsia="es-419"/>
+          <w14:ligatures w14:val="none"/>
+        </w:rPr>
+        <w:t>"Agregadas nuevas obras de enero 2026"</w:t>
+      </w:r>
+      <w:r>
+        <w:rPr>
+          <w:rFonts w:ascii="var(--font-mono)" w:eastAsia="Times New Roman" w:hAnsi="var(--font-mono)" w:cs="Courier New"/>
+          <w:color w:val="50A14F"/>
+          <w:kern w:val="0"/>
+          <w:sz w:val="20"/>
+          <w:szCs w:val="20"/>
+          <w:lang w:val="es-419" w:eastAsia="es-419"/>
+          <w14:ligatures w14:val="none"/>
+        </w:rPr>
+        <w:t xml:space="preserve">       OJO: Lo que va en</w:t>
+      </w:r>
+      <w:bookmarkStart w:id="0" w:name="_GoBack"/>
+      <w:bookmarkEnd w:id="0"/>
+      <w:r>
+        <w:rPr>
+          <w:rFonts w:ascii="var(--font-mono)" w:eastAsia="Times New Roman" w:hAnsi="var(--font-mono)" w:cs="Courier New"/>
+          <w:color w:val="50A14F"/>
+          <w:kern w:val="0"/>
+          <w:sz w:val="20"/>
+          <w:szCs w:val="20"/>
+          <w:lang w:val="es-419" w:eastAsia="es-419"/>
+          <w14:ligatures w14:val="none"/>
+        </w:rPr>
+        <w:t>tre comillas es a título de ejemplo</w:t>
+      </w:r>
+    </w:p>
+    <w:p>
+      <w:pPr>
+        <w:tabs>
+          <w:tab w:val="left" w:pos="916"/>
+          <w:tab w:val="left" w:pos="1832"/>
+          <w:tab w:val="left" w:pos="2748"/>
+          <w:tab w:val="left" w:pos="3664"/>
+          <w:tab w:val="left" w:pos="4580"/>
+          <w:tab w:val="left" w:pos="5496"/>
+          <w:tab w:val="left" w:pos="6412"/>
+          <w:tab w:val="left" w:pos="7328"/>
+          <w:tab w:val="left" w:pos="8244"/>
+          <w:tab w:val="left" w:pos="9160"/>
+          <w:tab w:val="left" w:pos="10076"/>
+          <w:tab w:val="left" w:pos="10992"/>
+          <w:tab w:val="left" w:pos="11908"/>
+          <w:tab w:val="left" w:pos="12824"/>
+          <w:tab w:val="left" w:pos="13740"/>
+          <w:tab w:val="left" w:pos="14656"/>
+        </w:tabs>
+        <w:spacing w:before="120" w:after="120" w:line="240" w:lineRule="auto"/>
+        <w:rPr>
+          <w:rFonts w:ascii="var(--font-mono)" w:eastAsia="Times New Roman" w:hAnsi="var(--font-mono)" w:cs="Courier New"/>
+          <w:color w:val="383A42"/>
+          <w:kern w:val="0"/>
+          <w:sz w:val="20"/>
+          <w:szCs w:val="20"/>
+          <w:lang w:val="es-419" w:eastAsia="es-419"/>
+          <w14:ligatures w14:val="none"/>
+        </w:rPr>
+      </w:pPr>
+      <w:proofErr w:type="spellStart"/>
+      <w:r>
+        <w:rPr>
+          <w:rFonts w:ascii="var(--font-mono)" w:eastAsia="Times New Roman" w:hAnsi="var(--font-mono)" w:cs="Courier New"/>
+          <w:color w:val="383A42"/>
+          <w:kern w:val="0"/>
+          <w:sz w:val="20"/>
+          <w:szCs w:val="20"/>
+          <w:lang w:val="es-419" w:eastAsia="es-419"/>
+          <w14:ligatures w14:val="none"/>
+        </w:rPr>
+        <w:t>git</w:t>
+      </w:r>
+      <w:proofErr w:type="spellEnd"/>
+      <w:r>
+        <w:rPr>
+          <w:rFonts w:ascii="var(--font-mono)" w:eastAsia="Times New Roman" w:hAnsi="var(--font-mono)" w:cs="Courier New"/>
+          <w:color w:val="383A42"/>
+          <w:kern w:val="0"/>
+          <w:sz w:val="20"/>
+          <w:szCs w:val="20"/>
+          <w:lang w:val="es-419" w:eastAsia="es-419"/>
+          <w14:ligatures w14:val="none"/>
+        </w:rPr>
+        <w:t xml:space="preserve"> </w:t>
+      </w:r>
+      <w:proofErr w:type="spellStart"/>
       <w:r>
         <w:rPr>
           <w:rFonts w:ascii="var(--font-mono)" w:eastAsia="Times New Roman" w:hAnsi="var(--font-mono)" w:cs="Courier New"/>
@@ -555,7 +817,86 @@
       </w:r>
       <w:proofErr w:type="spellEnd"/>
     </w:p>
-    <w:p/>
+    <w:p>
+      <w:pPr>
+        <w:spacing w:before="100" w:beforeAutospacing="1" w:after="100" w:afterAutospacing="1" w:line="240" w:lineRule="auto"/>
+        <w:rPr>
+          <w:rFonts w:ascii="Times New Roman" w:eastAsia="Times New Roman" w:hAnsi="Times New Roman" w:cs="Times New Roman"/>
+          <w:kern w:val="0"/>
+          <w:lang w:val="es-419" w:eastAsia="es-419"/>
+          <w14:ligatures w14:val="none"/>
+        </w:rPr>
+      </w:pPr>
+      <w:r>
+        <w:rPr>
+          <w:rFonts w:ascii="Times New Roman" w:eastAsia="Times New Roman" w:hAnsi="Times New Roman" w:cs="Times New Roman"/>
+          <w:kern w:val="0"/>
+          <w:lang w:val="es-419" w:eastAsia="es-419"/>
+          <w14:ligatures w14:val="none"/>
+        </w:rPr>
+        <w:t>En 2-3 minutos los cambios aparecen en el sitio web público. Si Roxana solo modifica una carpeta (por ejemplo, solo agrega certificados), puede usar la opción específica en el sincronizador en lugar de sincronizar todo.</w:t>
+      </w:r>
+    </w:p>
+    <w:p>
+      <w:pPr>
+        <w:spacing w:before="100" w:beforeAutospacing="1" w:after="100" w:afterAutospacing="1" w:line="240" w:lineRule="auto"/>
+        <w:rPr>
+          <w:rFonts w:ascii="Times New Roman" w:eastAsia="Times New Roman" w:hAnsi="Times New Roman" w:cs="Times New Roman"/>
+          <w:kern w:val="0"/>
+          <w:lang w:val="es-419" w:eastAsia="es-419"/>
+          <w14:ligatures w14:val="none"/>
+        </w:rPr>
+      </w:pPr>
+      <w:r>
+        <w:rPr>
+          <w:rFonts w:ascii="Times New Roman" w:eastAsia="Times New Roman" w:hAnsi="Times New Roman" w:cs="Times New Roman"/>
+          <w:kern w:val="0"/>
+          <w:lang w:val="es-419" w:eastAsia="es-419"/>
+          <w14:ligatures w14:val="none"/>
+        </w:rPr>
+        <w:t>La ventaja es que GitHub mantiene historial completo - si algo sale mal, siempre puede volver a una versión anterior.</w:t>
+      </w:r>
+    </w:p>
+    <w:p>
+      <w:pPr>
+        <w:spacing w:before="100" w:beforeAutospacing="1" w:after="100" w:afterAutospacing="1" w:line="240" w:lineRule="auto"/>
+        <w:rPr>
+          <w:rFonts w:ascii="Times New Roman" w:eastAsia="Times New Roman" w:hAnsi="Times New Roman" w:cs="Times New Roman"/>
+          <w:kern w:val="0"/>
+          <w:lang w:val="es-419" w:eastAsia="es-419"/>
+          <w14:ligatures w14:val="none"/>
+        </w:rPr>
+      </w:pPr>
+    </w:p>
+    <w:p>
+      <w:pPr>
+        <w:spacing w:before="100" w:beforeAutospacing="1" w:after="100" w:afterAutospacing="1" w:line="240" w:lineRule="auto"/>
+        <w:rPr>
+          <w:rFonts w:ascii="Times New Roman" w:eastAsia="Times New Roman" w:hAnsi="Times New Roman" w:cs="Times New Roman"/>
+          <w:kern w:val="0"/>
+          <w:lang w:val="es-419" w:eastAsia="es-419"/>
+          <w14:ligatures w14:val="none"/>
+        </w:rPr>
+      </w:pPr>
+      <w:r>
+        <w:rPr>
+          <w:rFonts w:ascii="Times New Roman" w:eastAsia="Times New Roman" w:hAnsi="Times New Roman" w:cs="Times New Roman"/>
+          <w:kern w:val="0"/>
+          <w:lang w:val="es-419" w:eastAsia="es-419"/>
+          <w14:ligatures w14:val="none"/>
+        </w:rPr>
+        <w:t xml:space="preserve">PAGINA GITHUB REPOSITORIO: </w:t>
+      </w:r>
+      <w:r>
+        <w:rPr>
+          <w:rFonts w:ascii="Times New Roman" w:eastAsia="Times New Roman" w:hAnsi="Times New Roman" w:cs="Times New Roman"/>
+          <w:kern w:val="0"/>
+          <w:lang w:val="es-419" w:eastAsia="es-419"/>
+          <w14:ligatures w14:val="none"/>
+        </w:rPr>
+        <w:t>https://github.com/ferneb2001/roxana-libro-artista/settings/pages</w:t>
+      </w:r>
+    </w:p>
     <w:sectPr>
       <w:pgSz w:w="11906" w:h="16838"/>
       <w:pgMar w:top="1417" w:right="1701" w:bottom="1417" w:left="1701" w:header="708" w:footer="708" w:gutter="0"/>
@@ -681,8 +1022,312 @@
       </w:pPr>
     </w:lvl>
   </w:abstractNum>
+  <w:abstractNum w:abstractNumId="1" w15:restartNumberingAfterBreak="0">
+    <w:nsid w:val="43623909"/>
+    <w:multiLevelType w:val="multilevel"/>
+    <w:tmpl w:val="93B063F4"/>
+    <w:lvl w:ilvl="0">
+      <w:start w:val="1"/>
+      <w:numFmt w:val="bullet"/>
+      <w:lvlText w:val=""/>
+      <w:lvlJc w:val="left"/>
+      <w:pPr>
+        <w:tabs>
+          <w:tab w:val="num" w:pos="720"/>
+        </w:tabs>
+        <w:ind w:left="720" w:hanging="360"/>
+      </w:pPr>
+      <w:rPr>
+        <w:rFonts w:ascii="Symbol" w:hAnsi="Symbol" w:hint="default"/>
+        <w:sz w:val="20"/>
+      </w:rPr>
+    </w:lvl>
+    <w:lvl w:ilvl="1" w:tentative="1">
+      <w:start w:val="1"/>
+      <w:numFmt w:val="bullet"/>
+      <w:lvlText w:val="o"/>
+      <w:lvlJc w:val="left"/>
+      <w:pPr>
+        <w:tabs>
+          <w:tab w:val="num" w:pos="1440"/>
+        </w:tabs>
+        <w:ind w:left="1440" w:hanging="360"/>
+      </w:pPr>
+      <w:rPr>
+        <w:rFonts w:ascii="Courier New" w:hAnsi="Courier New" w:hint="default"/>
+        <w:sz w:val="20"/>
+      </w:rPr>
+    </w:lvl>
+    <w:lvl w:ilvl="2" w:tentative="1">
+      <w:start w:val="1"/>
+      <w:numFmt w:val="bullet"/>
+      <w:lvlText w:val=""/>
+      <w:lvlJc w:val="left"/>
+      <w:pPr>
+        <w:tabs>
+          <w:tab w:val="num" w:pos="2160"/>
+        </w:tabs>
+        <w:ind w:left="2160" w:hanging="360"/>
+      </w:pPr>
+      <w:rPr>
+        <w:rFonts w:ascii="Wingdings" w:hAnsi="Wingdings" w:hint="default"/>
+        <w:sz w:val="20"/>
+      </w:rPr>
+    </w:lvl>
+    <w:lvl w:ilvl="3" w:tentative="1">
+      <w:start w:val="1"/>
+      <w:numFmt w:val="bullet"/>
+      <w:lvlText w:val=""/>
+      <w:lvlJc w:val="left"/>
+      <w:pPr>
+        <w:tabs>
+          <w:tab w:val="num" w:pos="2880"/>
+        </w:tabs>
+        <w:ind w:left="2880" w:hanging="360"/>
+      </w:pPr>
+      <w:rPr>
+        <w:rFonts w:ascii="Wingdings" w:hAnsi="Wingdings" w:hint="default"/>
+        <w:sz w:val="20"/>
+      </w:rPr>
+    </w:lvl>
+    <w:lvl w:ilvl="4" w:tentative="1">
+      <w:start w:val="1"/>
+      <w:numFmt w:val="bullet"/>
+      <w:lvlText w:val=""/>
+      <w:lvlJc w:val="left"/>
+      <w:pPr>
+        <w:tabs>
+          <w:tab w:val="num" w:pos="3600"/>
+        </w:tabs>
+        <w:ind w:left="3600" w:hanging="360"/>
+      </w:pPr>
+      <w:rPr>
+        <w:rFonts w:ascii="Wingdings" w:hAnsi="Wingdings" w:hint="default"/>
+        <w:sz w:val="20"/>
+      </w:rPr>
+    </w:lvl>
+    <w:lvl w:ilvl="5" w:tentative="1">
+      <w:start w:val="1"/>
+      <w:numFmt w:val="bullet"/>
+      <w:lvlText w:val=""/>
+      <w:lvlJc w:val="left"/>
+      <w:pPr>
+        <w:tabs>
+          <w:tab w:val="num" w:pos="4320"/>
+        </w:tabs>
+        <w:ind w:left="4320" w:hanging="360"/>
+      </w:pPr>
+      <w:rPr>
+        <w:rFonts w:ascii="Wingdings" w:hAnsi="Wingdings" w:hint="default"/>
+        <w:sz w:val="20"/>
+      </w:rPr>
+    </w:lvl>
+    <w:lvl w:ilvl="6" w:tentative="1">
+      <w:start w:val="1"/>
+      <w:numFmt w:val="bullet"/>
+      <w:lvlText w:val=""/>
+      <w:lvlJc w:val="left"/>
+      <w:pPr>
+        <w:tabs>
+          <w:tab w:val="num" w:pos="5040"/>
+        </w:tabs>
+        <w:ind w:left="5040" w:hanging="360"/>
+      </w:pPr>
+      <w:rPr>
+        <w:rFonts w:ascii="Wingdings" w:hAnsi="Wingdings" w:hint="default"/>
+        <w:sz w:val="20"/>
+      </w:rPr>
+    </w:lvl>
+    <w:lvl w:ilvl="7" w:tentative="1">
+      <w:start w:val="1"/>
+      <w:numFmt w:val="bullet"/>
+      <w:lvlText w:val=""/>
+      <w:lvlJc w:val="left"/>
+      <w:pPr>
+        <w:tabs>
+          <w:tab w:val="num" w:pos="5760"/>
+        </w:tabs>
+        <w:ind w:left="5760" w:hanging="360"/>
+      </w:pPr>
+      <w:rPr>
+        <w:rFonts w:ascii="Wingdings" w:hAnsi="Wingdings" w:hint="default"/>
+        <w:sz w:val="20"/>
+      </w:rPr>
+    </w:lvl>
+    <w:lvl w:ilvl="8" w:tentative="1">
+      <w:start w:val="1"/>
+      <w:numFmt w:val="bullet"/>
+      <w:lvlText w:val=""/>
+      <w:lvlJc w:val="left"/>
+      <w:pPr>
+        <w:tabs>
+          <w:tab w:val="num" w:pos="6480"/>
+        </w:tabs>
+        <w:ind w:left="6480" w:hanging="360"/>
+      </w:pPr>
+      <w:rPr>
+        <w:rFonts w:ascii="Wingdings" w:hAnsi="Wingdings" w:hint="default"/>
+        <w:sz w:val="20"/>
+      </w:rPr>
+    </w:lvl>
+  </w:abstractNum>
+  <w:abstractNum w:abstractNumId="2" w15:restartNumberingAfterBreak="0">
+    <w:nsid w:val="7E0F6263"/>
+    <w:multiLevelType w:val="multilevel"/>
+    <w:tmpl w:val="65FCF3A4"/>
+    <w:lvl w:ilvl="0">
+      <w:start w:val="1"/>
+      <w:numFmt w:val="bullet"/>
+      <w:lvlText w:val=""/>
+      <w:lvlJc w:val="left"/>
+      <w:pPr>
+        <w:tabs>
+          <w:tab w:val="num" w:pos="720"/>
+        </w:tabs>
+        <w:ind w:left="720" w:hanging="360"/>
+      </w:pPr>
+      <w:rPr>
+        <w:rFonts w:ascii="Symbol" w:hAnsi="Symbol" w:hint="default"/>
+        <w:sz w:val="20"/>
+      </w:rPr>
+    </w:lvl>
+    <w:lvl w:ilvl="1" w:tentative="1">
+      <w:start w:val="1"/>
+      <w:numFmt w:val="bullet"/>
+      <w:lvlText w:val="o"/>
+      <w:lvlJc w:val="left"/>
+      <w:pPr>
+        <w:tabs>
+          <w:tab w:val="num" w:pos="1440"/>
+        </w:tabs>
+        <w:ind w:left="1440" w:hanging="360"/>
+      </w:pPr>
+      <w:rPr>
+        <w:rFonts w:ascii="Courier New" w:hAnsi="Courier New" w:hint="default"/>
+        <w:sz w:val="20"/>
+      </w:rPr>
+    </w:lvl>
+    <w:lvl w:ilvl="2" w:tentative="1">
+      <w:start w:val="1"/>
+      <w:numFmt w:val="bullet"/>
+      <w:lvlText w:val=""/>
+      <w:lvlJc w:val="left"/>
+      <w:pPr>
+        <w:tabs>
+          <w:tab w:val="num" w:pos="2160"/>
+        </w:tabs>
+        <w:ind w:left="2160" w:hanging="360"/>
+      </w:pPr>
+      <w:rPr>
+        <w:rFonts w:ascii="Wingdings" w:hAnsi="Wingdings" w:hint="default"/>
+        <w:sz w:val="20"/>
+      </w:rPr>
+    </w:lvl>
+    <w:lvl w:ilvl="3" w:tentative="1">
+      <w:start w:val="1"/>
+      <w:numFmt w:val="bullet"/>
+      <w:lvlText w:val=""/>
+      <w:lvlJc w:val="left"/>
+      <w:pPr>
+        <w:tabs>
+          <w:tab w:val="num" w:pos="2880"/>
+        </w:tabs>
+        <w:ind w:left="2880" w:hanging="360"/>
+      </w:pPr>
+      <w:rPr>
+        <w:rFonts w:ascii="Wingdings" w:hAnsi="Wingdings" w:hint="default"/>
+        <w:sz w:val="20"/>
+      </w:rPr>
+    </w:lvl>
+    <w:lvl w:ilvl="4" w:tentative="1">
+      <w:start w:val="1"/>
+      <w:numFmt w:val="bullet"/>
+      <w:lvlText w:val=""/>
+      <w:lvlJc w:val="left"/>
+      <w:pPr>
+        <w:tabs>
+          <w:tab w:val="num" w:pos="3600"/>
+        </w:tabs>
+        <w:ind w:left="3600" w:hanging="360"/>
+      </w:pPr>
+      <w:rPr>
+        <w:rFonts w:ascii="Wingdings" w:hAnsi="Wingdings" w:hint="default"/>
+        <w:sz w:val="20"/>
+      </w:rPr>
+    </w:lvl>
+    <w:lvl w:ilvl="5" w:tentative="1">
+      <w:start w:val="1"/>
+      <w:numFmt w:val="bullet"/>
+      <w:lvlText w:val=""/>
+      <w:lvlJc w:val="left"/>
+      <w:pPr>
+        <w:tabs>
+          <w:tab w:val="num" w:pos="4320"/>
+        </w:tabs>
+        <w:ind w:left="4320" w:hanging="360"/>
+      </w:pPr>
+      <w:rPr>
+        <w:rFonts w:ascii="Wingdings" w:hAnsi="Wingdings" w:hint="default"/>
+        <w:sz w:val="20"/>
+      </w:rPr>
+    </w:lvl>
+    <w:lvl w:ilvl="6" w:tentative="1">
+      <w:start w:val="1"/>
+      <w:numFmt w:val="bullet"/>
+      <w:lvlText w:val=""/>
+      <w:lvlJc w:val="left"/>
+      <w:pPr>
+        <w:tabs>
+          <w:tab w:val="num" w:pos="5040"/>
+        </w:tabs>
+        <w:ind w:left="5040" w:hanging="360"/>
+      </w:pPr>
+      <w:rPr>
+        <w:rFonts w:ascii="Wingdings" w:hAnsi="Wingdings" w:hint="default"/>
+        <w:sz w:val="20"/>
+      </w:rPr>
+    </w:lvl>
+    <w:lvl w:ilvl="7" w:tentative="1">
+      <w:start w:val="1"/>
+      <w:numFmt w:val="bullet"/>
+      <w:lvlText w:val=""/>
+      <w:lvlJc w:val="left"/>
+      <w:pPr>
+        <w:tabs>
+          <w:tab w:val="num" w:pos="5760"/>
+        </w:tabs>
+        <w:ind w:left="5760" w:hanging="360"/>
+      </w:pPr>
+      <w:rPr>
+        <w:rFonts w:ascii="Wingdings" w:hAnsi="Wingdings" w:hint="default"/>
+        <w:sz w:val="20"/>
+      </w:rPr>
+    </w:lvl>
+    <w:lvl w:ilvl="8" w:tentative="1">
+      <w:start w:val="1"/>
+      <w:numFmt w:val="bullet"/>
+      <w:lvlText w:val=""/>
+      <w:lvlJc w:val="left"/>
+      <w:pPr>
+        <w:tabs>
+          <w:tab w:val="num" w:pos="6480"/>
+        </w:tabs>
+        <w:ind w:left="6480" w:hanging="360"/>
+      </w:pPr>
+      <w:rPr>
+        <w:rFonts w:ascii="Wingdings" w:hAnsi="Wingdings" w:hint="default"/>
+        <w:sz w:val="20"/>
+      </w:rPr>
+    </w:lvl>
+  </w:abstractNum>
   <w:num w:numId="1">
     <w:abstractNumId w:val="0"/>
+  </w:num>
+  <w:num w:numId="2">
+    <w:abstractNumId w:val="2"/>
+  </w:num>
+  <w:num w:numId="3">
+    <w:abstractNumId w:val="1"/>
   </w:num>
 </w:numbering>
 </file>
@@ -1207,6 +1852,20 @@
     <w:basedOn w:val="Fuentedeprrafopredeter"/>
     <w:rsid w:val="0073520E"/>
   </w:style>
+  <w:style w:type="paragraph" w:customStyle="1" w:styleId="whitespace-pre-wrap">
+    <w:name w:val="whitespace-pre-wrap"/>
+    <w:basedOn w:val="Normal"/>
+    <w:rsid w:val="00456E29"/>
+    <w:pPr>
+      <w:spacing w:before="100" w:beforeAutospacing="1" w:after="100" w:afterAutospacing="1" w:line="240" w:lineRule="auto"/>
+    </w:pPr>
+    <w:rPr>
+      <w:rFonts w:ascii="Times New Roman" w:eastAsia="Times New Roman" w:hAnsi="Times New Roman" w:cs="Times New Roman"/>
+      <w:kern w:val="0"/>
+      <w:lang w:val="es-419" w:eastAsia="es-419"/>
+      <w14:ligatures w14:val="none"/>
+    </w:rPr>
+  </w:style>
 </w:styles>
 </file>
 

</xml_diff>